<commit_message>
the If Statement Olympics
</commit_message>
<xml_diff>
--- a/Exercise/hello-class/Hello.docx
+++ b/Exercise/hello-class/Hello.docx
@@ -622,8 +622,6 @@
         </w:rPr>
         <w:t>Tasks Level Three</w:t>
       </w:r>
-      <w:bookmarkStart w:id="0" w:name="_GoBack"/>
-      <w:bookmarkEnd w:id="0"/>
     </w:p>
     <w:p>
       <w:pPr>
@@ -743,6 +741,7 @@
           <w:rFonts w:ascii="Times New Roman" w:eastAsia="Times New Roman" w:hAnsi="Times New Roman" w:cs="Times New Roman"/>
         </w:rPr>
       </w:pPr>
+      <w:bookmarkStart w:id="0" w:name="_GoBack"/>
       <w:r>
         <w:rPr>
           <w:rFonts w:ascii="Times New Roman" w:eastAsia="Times New Roman" w:hAnsi="Times New Roman" w:cs="Times New Roman"/>
@@ -758,6 +757,7 @@
         <w:t>Hello Fred, how do you like being 27?"</w:t>
       </w:r>
     </w:p>
+    <w:bookmarkEnd w:id="0"/>
     <w:p/>
     <w:sectPr>
       <w:pgSz w:w="12240" w:h="15840"/>

</xml_diff>